<commit_message>
Agregado GitForDummies.docx. El ejemplo funciona (aun no se modifico nada, salvo el nombre del proyecto)
</commit_message>
<xml_diff>
--- a/GitForDummies.docx
+++ b/GitForDummies.docx
@@ -1073,43 +1073,19 @@
         <w:rPr>
           <w:color w:val="806000" w:themeColor="accent4" w:themeShade="80"/>
         </w:rPr>
-        <w:t xml:space="preserve"> --global user.</w:t>
-      </w:r>
-      <w:r>
+        <w:t xml:space="preserve"> --global user.name “Nombre Apellido”</w:t>
+      </w:r>
+    </w:p>
+    <w:p>
+      <w:pPr>
         <w:rPr>
           <w:color w:val="806000" w:themeColor="accent4" w:themeShade="80"/>
         </w:rPr>
-        <w:t>name</w:t>
-      </w:r>
+      </w:pPr>
       <w:r>
         <w:rPr>
           <w:color w:val="806000" w:themeColor="accent4" w:themeShade="80"/>
         </w:rPr>
-        <w:t xml:space="preserve"> “</w:t>
-      </w:r>
-      <w:r>
-        <w:rPr>
-          <w:color w:val="806000" w:themeColor="accent4" w:themeShade="80"/>
-        </w:rPr>
-        <w:t>Nombre Apellido</w:t>
-      </w:r>
-      <w:r>
-        <w:rPr>
-          <w:color w:val="806000" w:themeColor="accent4" w:themeShade="80"/>
-        </w:rPr>
-        <w:t>”</w:t>
-      </w:r>
-    </w:p>
-    <w:p>
-      <w:pPr>
-        <w:rPr>
-          <w:color w:val="806000" w:themeColor="accent4" w:themeShade="80"/>
-        </w:rPr>
-      </w:pPr>
-      <w:r>
-        <w:rPr>
-          <w:color w:val="806000" w:themeColor="accent4" w:themeShade="80"/>
-        </w:rPr>
         <w:t>(Poner e-mail y nombre reales)</w:t>
       </w:r>
     </w:p>
@@ -1260,77 +1236,101 @@
         <w:t>push</w:t>
       </w:r>
       <w:proofErr w:type="spellEnd"/>
-    </w:p>
-    <w:p>
+      <w:r>
+        <w:t xml:space="preserve"> </w:t>
+      </w:r>
+      <w:proofErr w:type="spellStart"/>
+      <w:r>
+        <w:t>origin</w:t>
+      </w:r>
+      <w:proofErr w:type="spellEnd"/>
+      <w:r>
+        <w:t xml:space="preserve"> master</w:t>
+      </w:r>
+    </w:p>
+    <w:p/>
+    <w:p>
+      <w:r>
+        <w:t>Prestar atención al “.”(</w:t>
+      </w:r>
+      <w:proofErr w:type="gramStart"/>
+      <w:r>
+        <w:t>punto</w:t>
+      </w:r>
+      <w:proofErr w:type="gramEnd"/>
+      <w:r>
+        <w:t>) luego del “</w:t>
+      </w:r>
+      <w:proofErr w:type="spellStart"/>
+      <w:r>
+        <w:t>git</w:t>
+      </w:r>
+      <w:proofErr w:type="spellEnd"/>
+      <w:r>
+        <w:t xml:space="preserve"> </w:t>
+      </w:r>
+      <w:proofErr w:type="spellStart"/>
+      <w:r>
+        <w:t>add</w:t>
+      </w:r>
+      <w:proofErr w:type="spellEnd"/>
+      <w:r>
+        <w:t xml:space="preserve"> --</w:t>
+      </w:r>
+      <w:proofErr w:type="spellStart"/>
+      <w:r>
+        <w:t>all</w:t>
+      </w:r>
+      <w:proofErr w:type="spellEnd"/>
+      <w:r>
+        <w:t>”. Es muy importante para agregar al repositorio todos los archivos creados.</w:t>
+      </w:r>
+    </w:p>
+    <w:p>
+      <w:r>
+        <w:t xml:space="preserve">Luego </w:t>
+      </w:r>
+      <w:r>
+        <w:t xml:space="preserve">se pedirá el usuario y contraseña de </w:t>
+      </w:r>
+      <w:proofErr w:type="spellStart"/>
+      <w:r>
+        <w:t>GitHub</w:t>
+      </w:r>
+      <w:proofErr w:type="spellEnd"/>
+      <w:r>
+        <w:t xml:space="preserve">. Entonces </w:t>
+      </w:r>
+      <w:r>
+        <w:t>c</w:t>
+      </w:r>
+      <w:r>
+        <w:t>omenzará a subir los cambios realizados con la descrip</w:t>
+      </w:r>
+      <w:r>
+        <w:t>ción puesta luego de la opción -</w:t>
+      </w:r>
+      <w:r>
+        <w:t xml:space="preserve">m en el </w:t>
+      </w:r>
+      <w:proofErr w:type="spellStart"/>
+      <w:r>
+        <w:t>commit</w:t>
+      </w:r>
+      <w:proofErr w:type="spellEnd"/>
+      <w:r>
+        <w:t xml:space="preserve">. Se debe poner una descripción correcta y bien detallada, dado que ante cualquier problema se puede volver a un </w:t>
+      </w:r>
+      <w:proofErr w:type="spellStart"/>
+      <w:r>
+        <w:t>commit</w:t>
+      </w:r>
+      <w:proofErr w:type="spellEnd"/>
+      <w:r>
+        <w:t xml:space="preserve"> anterior.</w:t>
+      </w:r>
       <w:bookmarkStart w:id="0" w:name="_GoBack"/>
       <w:bookmarkEnd w:id="0"/>
-    </w:p>
-    <w:p>
-      <w:r>
-        <w:t>Prestar atención al “.”(</w:t>
-      </w:r>
-      <w:proofErr w:type="gramStart"/>
-      <w:r>
-        <w:t>punto</w:t>
-      </w:r>
-      <w:proofErr w:type="gramEnd"/>
-      <w:r>
-        <w:t>) luego del “</w:t>
-      </w:r>
-      <w:proofErr w:type="spellStart"/>
-      <w:r>
-        <w:t>git</w:t>
-      </w:r>
-      <w:proofErr w:type="spellEnd"/>
-      <w:r>
-        <w:t xml:space="preserve"> </w:t>
-      </w:r>
-      <w:proofErr w:type="spellStart"/>
-      <w:r>
-        <w:t>add</w:t>
-      </w:r>
-      <w:proofErr w:type="spellEnd"/>
-      <w:r>
-        <w:t xml:space="preserve"> --</w:t>
-      </w:r>
-      <w:proofErr w:type="spellStart"/>
-      <w:r>
-        <w:t>all</w:t>
-      </w:r>
-      <w:proofErr w:type="spellEnd"/>
-      <w:r>
-        <w:t>”. Es muy importante para agregar al repositorio todos los archivos creados.</w:t>
-      </w:r>
-    </w:p>
-    <w:p>
-      <w:r>
-        <w:t>Luego c</w:t>
-      </w:r>
-      <w:r>
-        <w:t>omenzará a subir los cambios realizados con la descrip</w:t>
-      </w:r>
-      <w:r>
-        <w:t>ción puesta luego de la opción -</w:t>
-      </w:r>
-      <w:r>
-        <w:t xml:space="preserve">m en el </w:t>
-      </w:r>
-      <w:proofErr w:type="spellStart"/>
-      <w:r>
-        <w:t>commit</w:t>
-      </w:r>
-      <w:proofErr w:type="spellEnd"/>
-      <w:r>
-        <w:t xml:space="preserve">. Se debe poner una descripción correcta y bien detallada, dado que ante cualquier problema se puede volver a un </w:t>
-      </w:r>
-      <w:proofErr w:type="spellStart"/>
-      <w:r>
-        <w:t>commit</w:t>
-      </w:r>
-      <w:proofErr w:type="spellEnd"/>
-      <w:r>
-        <w:t xml:space="preserve"> anterior.</w:t>
-      </w:r>
     </w:p>
     <w:p>
       <w:r>

</xml_diff>